<commit_message>
Last minute coding changes
</commit_message>
<xml_diff>
--- a/docassemble/LLAW33012021S1FLAC1/data/templates/Form3.docx
+++ b/docassemble/LLAW33012021S1FLAC1/data/templates/Form3.docx
@@ -218,34 +218,16 @@
           <w:szCs w:val="28"/>
           <w:lang w:val="en-US"/>
         </w:rPr>
-        <w:t xml:space="preserve"> </w:t>
-      </w:r>
-      <w:r>
-        <w:rPr>
-          <w:rFonts w:ascii="Times New Roman" w:hAnsi="Times New Roman"/>
-          <w:sz w:val="28"/>
-          <w:szCs w:val="28"/>
-          <w:lang w:val="en-US"/>
-        </w:rPr>
-        <w:t>Form3N</w:t>
-      </w:r>
-      <w:r>
-        <w:rPr>
-          <w:rFonts w:ascii="Times New Roman" w:hAnsi="Times New Roman"/>
-          <w:sz w:val="28"/>
-          <w:szCs w:val="28"/>
-          <w:lang w:val="en-US"/>
-        </w:rPr>
-        <w:t>d</w:t>
-      </w:r>
-      <w:r>
-        <w:rPr>
-          <w:rFonts w:ascii="Times New Roman" w:hAnsi="Times New Roman"/>
-          <w:sz w:val="28"/>
-          <w:szCs w:val="28"/>
-          <w:lang w:val="en-US"/>
-        </w:rPr>
-        <w:t>ay}</w:t>
+        <w:t>Form3DayOrdinal</w:t>
+      </w:r>
+      <w:r>
+        <w:rPr>
+          <w:rFonts w:ascii="Times New Roman" w:hAnsi="Times New Roman"/>
+          <w:sz w:val="28"/>
+          <w:szCs w:val="28"/>
+          <w:lang w:val="en-US"/>
+        </w:rPr>
+        <w:t>}</w:t>
       </w:r>
       <w:r>
         <w:rPr>
@@ -2502,6 +2484,21 @@
 </file>
 
 <file path=customXml/item1.xml><?xml version="1.0" encoding="utf-8"?>
+<p:properties xmlns:p="http://schemas.microsoft.com/office/2006/metadata/properties" xmlns:xsi="http://www.w3.org/2001/XMLSchema-instance" xmlns:pc="http://schemas.microsoft.com/office/infopath/2007/PartnerControls">
+  <documentManagement/>
+</p:properties>
+</file>
+
+<file path=customXml/item2.xml><?xml version="1.0" encoding="utf-8"?>
+<?mso-contentType ?>
+<FormTemplates xmlns="http://schemas.microsoft.com/sharepoint/v3/contenttype/forms">
+  <Display>DocumentLibraryForm</Display>
+  <Edit>DocumentLibraryForm</Edit>
+  <New>DocumentLibraryForm</New>
+</FormTemplates>
+</file>
+
+<file path=customXml/item3.xml><?xml version="1.0" encoding="utf-8"?>
 <ct:contentTypeSchema xmlns:ct="http://schemas.microsoft.com/office/2006/metadata/contentType" xmlns:ma="http://schemas.microsoft.com/office/2006/metadata/properties/metaAttributes" ct:_="" ma:_="" ma:contentTypeName="Document" ma:contentTypeID="0x010100A75CB92040FF544A96B3C731EA010023" ma:contentTypeVersion="8" ma:contentTypeDescription="Create a new document." ma:contentTypeScope="" ma:versionID="e303ee25175b86be2621d7239d7bc880">
   <xsd:schema xmlns:xsd="http://www.w3.org/2001/XMLSchema" xmlns:xs="http://www.w3.org/2001/XMLSchema" xmlns:p="http://schemas.microsoft.com/office/2006/metadata/properties" xmlns:ns2="bc1daaa4-4f48-4a86-812b-e046c91a6a19" targetNamespace="http://schemas.microsoft.com/office/2006/metadata/properties" ma:root="true" ma:fieldsID="f1309adc41a648525c41a433bfc5912d" ns2:_="">
     <xsd:import namespace="bc1daaa4-4f48-4a86-812b-e046c91a6a19"/>
@@ -2673,22 +2670,24 @@
 </ct:contentTypeSchema>
 </file>
 
-<file path=customXml/item2.xml><?xml version="1.0" encoding="utf-8"?>
-<?mso-contentType ?>
-<FormTemplates xmlns="http://schemas.microsoft.com/sharepoint/v3/contenttype/forms">
-  <Display>DocumentLibraryForm</Display>
-  <Edit>DocumentLibraryForm</Edit>
-  <New>DocumentLibraryForm</New>
-</FormTemplates>
+<file path=customXml/itemProps1.xml><?xml version="1.0" encoding="utf-8"?>
+<ds:datastoreItem xmlns:ds="http://schemas.openxmlformats.org/officeDocument/2006/customXml" ds:itemID="{E1A5BDCE-0D9D-4FE1-A716-D41ABFAFBB50}">
+  <ds:schemaRefs>
+    <ds:schemaRef ds:uri="http://schemas.microsoft.com/office/2006/metadata/properties"/>
+    <ds:schemaRef ds:uri="http://schemas.microsoft.com/office/infopath/2007/PartnerControls"/>
+  </ds:schemaRefs>
+</ds:datastoreItem>
 </file>
 
-<file path=customXml/item3.xml><?xml version="1.0" encoding="utf-8"?>
-<p:properties xmlns:p="http://schemas.microsoft.com/office/2006/metadata/properties" xmlns:xsi="http://www.w3.org/2001/XMLSchema-instance" xmlns:pc="http://schemas.microsoft.com/office/infopath/2007/PartnerControls">
-  <documentManagement/>
-</p:properties>
+<file path=customXml/itemProps2.xml><?xml version="1.0" encoding="utf-8"?>
+<ds:datastoreItem xmlns:ds="http://schemas.openxmlformats.org/officeDocument/2006/customXml" ds:itemID="{B7331751-9657-4391-AE28-382526D97467}">
+  <ds:schemaRefs>
+    <ds:schemaRef ds:uri="http://schemas.microsoft.com/sharepoint/v3/contenttype/forms"/>
+  </ds:schemaRefs>
+</ds:datastoreItem>
 </file>
 
-<file path=customXml/itemProps1.xml><?xml version="1.0" encoding="utf-8"?>
+<file path=customXml/itemProps3.xml><?xml version="1.0" encoding="utf-8"?>
 <ds:datastoreItem xmlns:ds="http://schemas.openxmlformats.org/officeDocument/2006/customXml" ds:itemID="{FE10F552-F5E0-47E5-92A5-03B71A60C1B5}">
   <ds:schemaRefs>
     <ds:schemaRef ds:uri="http://schemas.microsoft.com/office/2006/metadata/contentType"/>
@@ -2704,21 +2703,4 @@
     <ds:schemaRef ds:uri="http://schemas.microsoft.com/internal/obd"/>
   </ds:schemaRefs>
 </ds:datastoreItem>
-</file>
-
-<file path=customXml/itemProps2.xml><?xml version="1.0" encoding="utf-8"?>
-<ds:datastoreItem xmlns:ds="http://schemas.openxmlformats.org/officeDocument/2006/customXml" ds:itemID="{B7331751-9657-4391-AE28-382526D97467}">
-  <ds:schemaRefs>
-    <ds:schemaRef ds:uri="http://schemas.microsoft.com/sharepoint/v3/contenttype/forms"/>
-  </ds:schemaRefs>
-</ds:datastoreItem>
-</file>
-
-<file path=customXml/itemProps3.xml><?xml version="1.0" encoding="utf-8"?>
-<ds:datastoreItem xmlns:ds="http://schemas.openxmlformats.org/officeDocument/2006/customXml" ds:itemID="{E1A5BDCE-0D9D-4FE1-A716-D41ABFAFBB50}">
-  <ds:schemaRefs>
-    <ds:schemaRef ds:uri="http://schemas.microsoft.com/office/2006/metadata/properties"/>
-    <ds:schemaRef ds:uri="http://schemas.microsoft.com/office/infopath/2007/PartnerControls"/>
-  </ds:schemaRefs>
-</ds:datastoreItem>
 </file>
</xml_diff>